<commit_message>
explicação do projeto, documento e link 2.0
</commit_message>
<xml_diff>
--- a/Resumo das Lives.docx
+++ b/Resumo das Lives.docx
@@ -1373,9 +1373,9 @@
       <w:r>
         <w:drawing>
           <wp:inline distT="0" distB="0" distL="114300" distR="114300">
-            <wp:extent cx="3612515" cy="2007870"/>
-            <wp:effectExtent l="0" t="0" r="14605" b="3810"/>
-            <wp:docPr id="1" name="Picture 1"/>
+            <wp:extent cx="4085590" cy="2194560"/>
+            <wp:effectExtent l="0" t="0" r="13970" b="0"/>
+            <wp:docPr id="5" name="Picture 1"/>
             <wp:cNvGraphicFramePr>
               <a:graphicFrameLocks xmlns:a="http://schemas.openxmlformats.org/drawingml/2006/main" noChangeAspect="1"/>
             </wp:cNvGraphicFramePr>
@@ -1383,7 +1383,7 @@
               <a:graphicData uri="http://schemas.openxmlformats.org/drawingml/2006/picture">
                 <pic:pic xmlns:pic="http://schemas.openxmlformats.org/drawingml/2006/picture">
                   <pic:nvPicPr>
-                    <pic:cNvPr id="1" name="Picture 1"/>
+                    <pic:cNvPr id="5" name="Picture 1"/>
                     <pic:cNvPicPr>
                       <a:picLocks noChangeAspect="1"/>
                     </pic:cNvPicPr>
@@ -1397,7 +1397,7 @@
                   <pic:spPr>
                     <a:xfrm>
                       <a:off x="0" y="0"/>
-                      <a:ext cx="3612515" cy="2007870"/>
+                      <a:ext cx="4085590" cy="2194560"/>
                     </a:xfrm>
                     <a:prstGeom prst="rect">
                       <a:avLst/>
@@ -1427,9 +1427,9 @@
       <w:r>
         <w:drawing>
           <wp:inline distT="0" distB="0" distL="114300" distR="114300">
-            <wp:extent cx="3550920" cy="2362200"/>
-            <wp:effectExtent l="0" t="0" r="0" b="0"/>
-            <wp:docPr id="2" name="Picture 2"/>
+            <wp:extent cx="4149725" cy="2284730"/>
+            <wp:effectExtent l="0" t="0" r="10795" b="1270"/>
+            <wp:docPr id="6" name="Picture 2"/>
             <wp:cNvGraphicFramePr>
               <a:graphicFrameLocks xmlns:a="http://schemas.openxmlformats.org/drawingml/2006/main" noChangeAspect="1"/>
             </wp:cNvGraphicFramePr>
@@ -1437,7 +1437,7 @@
               <a:graphicData uri="http://schemas.openxmlformats.org/drawingml/2006/picture">
                 <pic:pic xmlns:pic="http://schemas.openxmlformats.org/drawingml/2006/picture">
                   <pic:nvPicPr>
-                    <pic:cNvPr id="2" name="Picture 2"/>
+                    <pic:cNvPr id="6" name="Picture 2"/>
                     <pic:cNvPicPr>
                       <a:picLocks noChangeAspect="1"/>
                     </pic:cNvPicPr>
@@ -1451,7 +1451,7 @@
                   <pic:spPr>
                     <a:xfrm>
                       <a:off x="0" y="0"/>
-                      <a:ext cx="3550920" cy="2362200"/>
+                      <a:ext cx="4149725" cy="2284730"/>
                     </a:xfrm>
                     <a:prstGeom prst="rect">
                       <a:avLst/>
@@ -1467,6 +1467,8 @@
           </wp:inline>
         </w:drawing>
       </w:r>
+      <w:bookmarkStart w:id="0" w:name="_GoBack"/>
+      <w:bookmarkEnd w:id="0"/>
     </w:p>
     <w:p>
       <w:pPr>
@@ -8224,8 +8226,6 @@
           <w:lang w:val="en-US"/>
         </w:rPr>
       </w:pPr>
-      <w:bookmarkStart w:id="0" w:name="_GoBack"/>
-      <w:bookmarkEnd w:id="0"/>
       <w:r>
         <w:rPr>
           <w:rFonts w:hint="default" w:ascii="Arial" w:hAnsi="Arial" w:cs="Arial"/>

</xml_diff>

<commit_message>
updating document resumo das lives
</commit_message>
<xml_diff>
--- a/Resumo das Lives.docx
+++ b/Resumo das Lives.docx
@@ -1373,9 +1373,9 @@
       <w:r>
         <w:drawing>
           <wp:inline distT="0" distB="0" distL="114300" distR="114300">
-            <wp:extent cx="4085590" cy="2194560"/>
-            <wp:effectExtent l="0" t="0" r="13970" b="0"/>
-            <wp:docPr id="5" name="Picture 1"/>
+            <wp:extent cx="3612515" cy="2007870"/>
+            <wp:effectExtent l="0" t="0" r="14605" b="3810"/>
+            <wp:docPr id="1" name="Picture 1"/>
             <wp:cNvGraphicFramePr>
               <a:graphicFrameLocks xmlns:a="http://schemas.openxmlformats.org/drawingml/2006/main" noChangeAspect="1"/>
             </wp:cNvGraphicFramePr>
@@ -1383,7 +1383,7 @@
               <a:graphicData uri="http://schemas.openxmlformats.org/drawingml/2006/picture">
                 <pic:pic xmlns:pic="http://schemas.openxmlformats.org/drawingml/2006/picture">
                   <pic:nvPicPr>
-                    <pic:cNvPr id="5" name="Picture 1"/>
+                    <pic:cNvPr id="1" name="Picture 1"/>
                     <pic:cNvPicPr>
                       <a:picLocks noChangeAspect="1"/>
                     </pic:cNvPicPr>
@@ -1397,7 +1397,7 @@
                   <pic:spPr>
                     <a:xfrm>
                       <a:off x="0" y="0"/>
-                      <a:ext cx="4085590" cy="2194560"/>
+                      <a:ext cx="3612515" cy="2007870"/>
                     </a:xfrm>
                     <a:prstGeom prst="rect">
                       <a:avLst/>
@@ -1427,9 +1427,9 @@
       <w:r>
         <w:drawing>
           <wp:inline distT="0" distB="0" distL="114300" distR="114300">
-            <wp:extent cx="4149725" cy="2284730"/>
-            <wp:effectExtent l="0" t="0" r="10795" b="1270"/>
-            <wp:docPr id="6" name="Picture 2"/>
+            <wp:extent cx="3550920" cy="2362200"/>
+            <wp:effectExtent l="0" t="0" r="0" b="0"/>
+            <wp:docPr id="2" name="Picture 2"/>
             <wp:cNvGraphicFramePr>
               <a:graphicFrameLocks xmlns:a="http://schemas.openxmlformats.org/drawingml/2006/main" noChangeAspect="1"/>
             </wp:cNvGraphicFramePr>
@@ -1437,7 +1437,7 @@
               <a:graphicData uri="http://schemas.openxmlformats.org/drawingml/2006/picture">
                 <pic:pic xmlns:pic="http://schemas.openxmlformats.org/drawingml/2006/picture">
                   <pic:nvPicPr>
-                    <pic:cNvPr id="6" name="Picture 2"/>
+                    <pic:cNvPr id="2" name="Picture 2"/>
                     <pic:cNvPicPr>
                       <a:picLocks noChangeAspect="1"/>
                     </pic:cNvPicPr>
@@ -1451,7 +1451,7 @@
                   <pic:spPr>
                     <a:xfrm>
                       <a:off x="0" y="0"/>
-                      <a:ext cx="4149725" cy="2284730"/>
+                      <a:ext cx="3550920" cy="2362200"/>
                     </a:xfrm>
                     <a:prstGeom prst="rect">
                       <a:avLst/>
@@ -1467,8 +1467,6 @@
           </wp:inline>
         </w:drawing>
       </w:r>
-      <w:bookmarkStart w:id="0" w:name="_GoBack"/>
-      <w:bookmarkEnd w:id="0"/>
     </w:p>
     <w:p>
       <w:pPr>
@@ -6960,7 +6958,7 @@
           <w:szCs w:val="24"/>
           <w:lang w:val="pt-BR"/>
         </w:rPr>
-        <w:t>Um objeto é uma coleção de propriedades de chave (característica) e valor que compoem objetos do mundo real ou abstrato.</w:t>
+        <w:t>Um objeto é uma coleção de propriedades de chave (característica) e valor que compõem objetos do mundo real ou abstrato.</w:t>
       </w:r>
     </w:p>
     <w:p>
@@ -7127,6 +7125,18 @@
         </w:rPr>
         <w:t>Para importar o arquivo .js, é necessário incluir a tag &lt;script src=”caminho onde está o arquivo.js”&gt;&lt;/script&gt; no arquivo .html.</w:t>
       </w:r>
+    </w:p>
+    <w:p>
+      <w:pPr>
+        <w:spacing w:line="360" w:lineRule="auto"/>
+        <w:jc w:val="both"/>
+        <w:rPr>
+          <w:rFonts w:hint="default" w:ascii="Arial" w:hAnsi="Arial" w:cs="Arial"/>
+          <w:sz w:val="24"/>
+          <w:szCs w:val="24"/>
+          <w:lang w:val="pt-BR"/>
+        </w:rPr>
+      </w:pPr>
     </w:p>
     <w:p>
       <w:pPr>
@@ -7388,97 +7398,367 @@
           <w:szCs w:val="24"/>
           <w:lang w:val="pt-BR"/>
         </w:rPr>
-        <w:t>// P1, com o documento HTML em mãos, buscar o elemento html correspondente ao seletor .btn-filtrar (&lt;button...) e armazená-lo na constante botaoFiltrar</w:t>
-      </w:r>
-    </w:p>
-    <w:p>
-      <w:pPr>
-        <w:spacing w:line="360" w:lineRule="auto"/>
-        <w:jc w:val="both"/>
-        <w:rPr>
-          <w:rFonts w:hint="default" w:ascii="Arial" w:hAnsi="Arial"/>
-          <w:sz w:val="24"/>
-          <w:szCs w:val="24"/>
-          <w:lang w:val="pt-BR"/>
-        </w:rPr>
-      </w:pPr>
-      <w:r>
-        <w:rPr>
-          <w:rFonts w:hint="default" w:ascii="Arial" w:hAnsi="Arial"/>
-          <w:sz w:val="24"/>
-          <w:szCs w:val="24"/>
-          <w:lang w:val="pt-BR"/>
-        </w:rPr>
-        <w:t>const botaoFiltrar = document.querySelector('.btn-filtrar');</w:t>
-      </w:r>
-    </w:p>
-    <w:p>
-      <w:pPr>
-        <w:spacing w:line="360" w:lineRule="auto"/>
-        <w:jc w:val="both"/>
-        <w:rPr>
-          <w:rFonts w:hint="default" w:ascii="Arial" w:hAnsi="Arial"/>
-          <w:sz w:val="24"/>
-          <w:szCs w:val="24"/>
-          <w:lang w:val="pt-BR"/>
-        </w:rPr>
-      </w:pPr>
-      <w:r>
-        <w:rPr>
-          <w:rFonts w:hint="default" w:ascii="Arial" w:hAnsi="Arial"/>
-          <w:sz w:val="24"/>
-          <w:szCs w:val="24"/>
-          <w:lang w:val="pt-BR"/>
-        </w:rPr>
-        <w:t>//P2, adicionando evento de escuta no botão filtrar, para que quando o botão for clicado, é disparada uma função para executar uma ação específica, neste caso a captura dos valores de categoria e preço</w:t>
-      </w:r>
-    </w:p>
-    <w:p>
-      <w:pPr>
-        <w:spacing w:line="360" w:lineRule="auto"/>
-        <w:jc w:val="both"/>
-        <w:rPr>
-          <w:rFonts w:hint="default" w:ascii="Arial" w:hAnsi="Arial"/>
-          <w:sz w:val="24"/>
-          <w:szCs w:val="24"/>
-          <w:lang w:val="pt-BR"/>
-        </w:rPr>
-      </w:pPr>
-      <w:r>
-        <w:rPr>
-          <w:rFonts w:hint="default" w:ascii="Arial" w:hAnsi="Arial"/>
-          <w:sz w:val="24"/>
-          <w:szCs w:val="24"/>
-          <w:lang w:val="pt-BR"/>
-        </w:rPr>
-        <w:t>botaoFiltrar.addEventListener('click', function(){</w:t>
-      </w:r>
-    </w:p>
-    <w:p>
-      <w:pPr>
-        <w:spacing w:line="360" w:lineRule="auto"/>
-        <w:jc w:val="both"/>
-        <w:rPr>
-          <w:rFonts w:hint="default" w:ascii="Arial" w:hAnsi="Arial"/>
-          <w:sz w:val="24"/>
-          <w:szCs w:val="24"/>
-          <w:lang w:val="pt-BR"/>
-        </w:rPr>
-      </w:pPr>
-      <w:r>
-        <w:rPr>
-          <w:rFonts w:hint="default" w:ascii="Arial" w:hAnsi="Arial"/>
-          <w:sz w:val="24"/>
-          <w:szCs w:val="24"/>
-          <w:lang w:val="pt-BR"/>
-        </w:rPr>
-        <w:t xml:space="preserve">    //P3, buscando e recuperando os </w:t>
+        <w:t xml:space="preserve">// P1, </w:t>
+      </w:r>
+      <w:r>
+        <w:rPr>
+          <w:rFonts w:hint="default" w:ascii="Arial" w:hAnsi="Arial"/>
+          <w:color w:val="0000FF"/>
+          <w:sz w:val="24"/>
+          <w:szCs w:val="24"/>
+          <w:lang w:val="pt-BR"/>
+        </w:rPr>
+        <w:t>com o documento HTML em mãos</w:t>
+      </w:r>
+      <w:r>
+        <w:rPr>
+          <w:rFonts w:hint="default" w:ascii="Arial" w:hAnsi="Arial"/>
+          <w:sz w:val="24"/>
+          <w:szCs w:val="24"/>
+          <w:lang w:val="pt-BR"/>
+        </w:rPr>
+        <w:t xml:space="preserve">, </w:t>
+      </w:r>
+      <w:r>
+        <w:rPr>
+          <w:rFonts w:hint="default" w:ascii="Arial" w:hAnsi="Arial"/>
+          <w:color w:val="ED7D31" w:themeColor="accent2"/>
+          <w:sz w:val="24"/>
+          <w:szCs w:val="24"/>
+          <w:lang w:val="pt-BR"/>
+          <w14:textFill>
+            <w14:solidFill>
+              <w14:schemeClr w14:val="accent2"/>
+            </w14:solidFill>
+          </w14:textFill>
+        </w:rPr>
+        <w:t>buscar o elemento html (&lt;button...)</w:t>
+      </w:r>
+      <w:r>
+        <w:rPr>
+          <w:rFonts w:hint="default" w:ascii="Arial" w:hAnsi="Arial"/>
+          <w:sz w:val="24"/>
+          <w:szCs w:val="24"/>
+          <w:lang w:val="pt-BR"/>
+        </w:rPr>
+        <w:t xml:space="preserve"> </w:t>
+      </w:r>
+      <w:r>
+        <w:rPr>
+          <w:rFonts w:hint="default" w:ascii="Arial" w:hAnsi="Arial"/>
+          <w:color w:val="385724" w:themeColor="accent6" w:themeShade="80"/>
+          <w:sz w:val="24"/>
+          <w:szCs w:val="24"/>
+          <w:lang w:val="pt-BR"/>
+        </w:rPr>
+        <w:t xml:space="preserve">correspondente ao </w:t>
       </w:r>
       <w:r>
         <w:rPr>
           <w:rFonts w:hint="default" w:ascii="Arial" w:hAnsi="Arial"/>
           <w:b/>
           <w:bCs/>
+          <w:color w:val="385724" w:themeColor="accent6" w:themeShade="80"/>
+          <w:sz w:val="24"/>
+          <w:szCs w:val="24"/>
+          <w:lang w:val="pt-BR"/>
+        </w:rPr>
+        <w:t>seletor .btn-filtrar</w:t>
+      </w:r>
+      <w:r>
+        <w:rPr>
+          <w:rFonts w:hint="default" w:ascii="Arial" w:hAnsi="Arial"/>
+          <w:sz w:val="24"/>
+          <w:szCs w:val="24"/>
+          <w:lang w:val="pt-BR"/>
+        </w:rPr>
+        <w:t xml:space="preserve"> e armazená-lo na constante botaoFiltrar</w:t>
+      </w:r>
+    </w:p>
+    <w:p>
+      <w:pPr>
+        <w:spacing w:line="360" w:lineRule="auto"/>
+        <w:jc w:val="both"/>
+        <w:rPr>
+          <w:rFonts w:hint="default" w:ascii="Arial" w:hAnsi="Arial"/>
+          <w:sz w:val="24"/>
+          <w:szCs w:val="24"/>
+          <w:lang w:val="pt-BR"/>
+        </w:rPr>
+      </w:pPr>
+      <w:r>
+        <w:rPr>
+          <w:rFonts w:hint="default" w:ascii="Arial" w:hAnsi="Arial"/>
+          <w:sz w:val="24"/>
+          <w:szCs w:val="24"/>
+          <w:lang w:val="pt-BR"/>
+        </w:rPr>
+        <w:t xml:space="preserve">const botaoFiltrar = </w:t>
+      </w:r>
+      <w:r>
+        <w:rPr>
+          <w:rFonts w:hint="default" w:ascii="Arial" w:hAnsi="Arial"/>
+          <w:color w:val="0000FF"/>
+          <w:sz w:val="24"/>
+          <w:szCs w:val="24"/>
+          <w:lang w:val="pt-BR"/>
+        </w:rPr>
+        <w:t>document</w:t>
+      </w:r>
+      <w:r>
+        <w:rPr>
+          <w:rFonts w:hint="default" w:ascii="Arial" w:hAnsi="Arial"/>
+          <w:sz w:val="24"/>
+          <w:szCs w:val="24"/>
+          <w:lang w:val="pt-BR"/>
+        </w:rPr>
+        <w:t>.</w:t>
+      </w:r>
+      <w:r>
+        <w:rPr>
+          <w:rFonts w:hint="default" w:ascii="Arial" w:hAnsi="Arial"/>
+          <w:color w:val="ED7D31" w:themeColor="accent2"/>
+          <w:sz w:val="24"/>
+          <w:szCs w:val="24"/>
+          <w:lang w:val="pt-BR"/>
+          <w14:textFill>
+            <w14:solidFill>
+              <w14:schemeClr w14:val="accent2"/>
+            </w14:solidFill>
+          </w14:textFill>
+        </w:rPr>
+        <w:t>querySelector</w:t>
+      </w:r>
+      <w:r>
+        <w:rPr>
+          <w:rFonts w:hint="default" w:ascii="Arial" w:hAnsi="Arial"/>
+          <w:color w:val="385724" w:themeColor="accent6" w:themeShade="80"/>
+          <w:sz w:val="24"/>
+          <w:szCs w:val="24"/>
+          <w:lang w:val="pt-BR"/>
+        </w:rPr>
+        <w:t>('.btn-filtrar')</w:t>
+      </w:r>
+      <w:r>
+        <w:rPr>
+          <w:rFonts w:hint="default" w:ascii="Arial" w:hAnsi="Arial"/>
+          <w:sz w:val="24"/>
+          <w:szCs w:val="24"/>
+          <w:lang w:val="pt-BR"/>
+        </w:rPr>
+        <w:t>;</w:t>
+      </w:r>
+    </w:p>
+    <w:p>
+      <w:pPr>
+        <w:spacing w:line="360" w:lineRule="auto"/>
+        <w:jc w:val="both"/>
+        <w:rPr>
+          <w:rFonts w:hint="default" w:ascii="Arial" w:hAnsi="Arial"/>
+          <w:sz w:val="24"/>
+          <w:szCs w:val="24"/>
+          <w:lang w:val="pt-BR"/>
+        </w:rPr>
+      </w:pPr>
+      <w:r>
+        <w:rPr>
+          <w:rFonts w:hint="default" w:ascii="Arial" w:hAnsi="Arial"/>
+          <w:sz w:val="24"/>
+          <w:szCs w:val="24"/>
+          <w:lang w:val="pt-BR"/>
+        </w:rPr>
+        <w:t xml:space="preserve">//P2, </w:t>
+      </w:r>
+      <w:r>
+        <w:rPr>
+          <w:rFonts w:hint="default" w:ascii="Arial" w:hAnsi="Arial"/>
+          <w:color w:val="4472C4" w:themeColor="accent5"/>
+          <w:sz w:val="24"/>
+          <w:szCs w:val="24"/>
+          <w:lang w:val="pt-BR"/>
+          <w14:textFill>
+            <w14:solidFill>
+              <w14:schemeClr w14:val="accent5"/>
+            </w14:solidFill>
+          </w14:textFill>
+        </w:rPr>
+        <w:t>adicionando o evento de escuta</w:t>
+      </w:r>
+      <w:r>
+        <w:rPr>
+          <w:rFonts w:hint="default" w:ascii="Arial" w:hAnsi="Arial"/>
+          <w:sz w:val="24"/>
+          <w:szCs w:val="24"/>
+          <w:lang w:val="pt-BR"/>
+        </w:rPr>
+        <w:t xml:space="preserve"> no botão filtrar, para que quando o botão </w:t>
+      </w:r>
+      <w:r>
+        <w:rPr>
+          <w:rFonts w:hint="default" w:ascii="Arial" w:hAnsi="Arial"/>
+          <w:color w:val="806000" w:themeColor="accent4" w:themeShade="80"/>
+          <w:sz w:val="24"/>
+          <w:szCs w:val="24"/>
+          <w:lang w:val="pt-BR"/>
+        </w:rPr>
+        <w:t>for clicado,</w:t>
+      </w:r>
+      <w:r>
+        <w:rPr>
+          <w:rFonts w:hint="default" w:ascii="Arial" w:hAnsi="Arial"/>
+          <w:color w:val="385724" w:themeColor="accent6" w:themeShade="80"/>
+          <w:sz w:val="24"/>
+          <w:szCs w:val="24"/>
+          <w:lang w:val="pt-BR"/>
+        </w:rPr>
+        <w:t xml:space="preserve"> é disparada uma função</w:t>
+      </w:r>
+      <w:r>
+        <w:rPr>
+          <w:rFonts w:hint="default" w:ascii="Arial" w:hAnsi="Arial"/>
+          <w:sz w:val="24"/>
+          <w:szCs w:val="24"/>
+          <w:lang w:val="pt-BR"/>
+        </w:rPr>
+        <w:t xml:space="preserve"> para executar uma ação específica. </w:t>
+      </w:r>
+    </w:p>
+    <w:p>
+      <w:pPr>
+        <w:spacing w:line="360" w:lineRule="auto"/>
+        <w:jc w:val="both"/>
+        <w:rPr>
+          <w:rFonts w:hint="default" w:ascii="Arial" w:hAnsi="Arial"/>
+          <w:color w:val="385724" w:themeColor="accent6" w:themeShade="80"/>
+          <w:sz w:val="24"/>
+          <w:szCs w:val="24"/>
+          <w:lang w:val="pt-BR"/>
+        </w:rPr>
+      </w:pPr>
+      <w:r>
+        <w:rPr>
+          <w:rFonts w:hint="default" w:ascii="Arial" w:hAnsi="Arial"/>
+          <w:sz w:val="24"/>
+          <w:szCs w:val="24"/>
+          <w:lang w:val="pt-BR"/>
+        </w:rPr>
+        <w:t>botaoFiltrar.</w:t>
+      </w:r>
+      <w:r>
+        <w:rPr>
+          <w:rFonts w:hint="default" w:ascii="Arial" w:hAnsi="Arial"/>
+          <w:color w:val="4472C4" w:themeColor="accent5"/>
+          <w:sz w:val="24"/>
+          <w:szCs w:val="24"/>
+          <w:lang w:val="pt-BR"/>
+          <w14:textFill>
+            <w14:solidFill>
+              <w14:schemeClr w14:val="accent5"/>
+            </w14:solidFill>
+          </w14:textFill>
+        </w:rPr>
+        <w:t>addEventListener</w:t>
+      </w:r>
+      <w:r>
+        <w:rPr>
+          <w:rFonts w:hint="default" w:ascii="Arial" w:hAnsi="Arial"/>
+          <w:sz w:val="24"/>
+          <w:szCs w:val="24"/>
+          <w:lang w:val="pt-BR"/>
+        </w:rPr>
+        <w:t>(</w:t>
+      </w:r>
+      <w:r>
+        <w:rPr>
+          <w:rFonts w:hint="default" w:ascii="Arial" w:hAnsi="Arial"/>
+          <w:color w:val="806000" w:themeColor="accent4" w:themeShade="80"/>
+          <w:sz w:val="24"/>
+          <w:szCs w:val="24"/>
+          <w:lang w:val="pt-BR"/>
+        </w:rPr>
+        <w:t>'click',</w:t>
+      </w:r>
+      <w:r>
+        <w:rPr>
+          <w:rFonts w:hint="default" w:ascii="Arial" w:hAnsi="Arial"/>
+          <w:color w:val="385724" w:themeColor="accent6" w:themeShade="80"/>
+          <w:sz w:val="24"/>
+          <w:szCs w:val="24"/>
+          <w:lang w:val="pt-BR"/>
+        </w:rPr>
+        <w:t xml:space="preserve"> function(){</w:t>
+      </w:r>
+    </w:p>
+    <w:p>
+      <w:pPr>
+        <w:spacing w:line="360" w:lineRule="auto"/>
+        <w:jc w:val="both"/>
+        <w:rPr>
+          <w:rFonts w:hint="default" w:ascii="Arial" w:hAnsi="Arial"/>
+          <w:sz w:val="24"/>
+          <w:szCs w:val="24"/>
+          <w:lang w:val="pt-BR"/>
+        </w:rPr>
+      </w:pPr>
+      <w:r>
+        <w:rPr>
+          <w:rFonts w:hint="default" w:ascii="Arial" w:hAnsi="Arial"/>
+          <w:sz w:val="24"/>
+          <w:szCs w:val="24"/>
+          <w:lang w:val="pt-BR"/>
+        </w:rPr>
+        <w:t xml:space="preserve">    //P3, </w:t>
+      </w:r>
+      <w:r>
+        <w:rPr>
+          <w:rFonts w:hint="default" w:ascii="Arial" w:hAnsi="Arial"/>
+          <w:color w:val="4472C4" w:themeColor="accent5"/>
+          <w:sz w:val="24"/>
+          <w:szCs w:val="24"/>
+          <w:lang w:val="pt-BR"/>
+          <w14:textFill>
+            <w14:solidFill>
+              <w14:schemeClr w14:val="accent5"/>
+            </w14:solidFill>
+          </w14:textFill>
+        </w:rPr>
+        <w:t>buscando</w:t>
+      </w:r>
+      <w:r>
+        <w:rPr>
+          <w:rFonts w:hint="default" w:ascii="Arial" w:hAnsi="Arial"/>
+          <w:sz w:val="24"/>
+          <w:szCs w:val="24"/>
+          <w:lang w:val="pt-BR"/>
+        </w:rPr>
+        <w:t xml:space="preserve"> a categoria (dropdown) e o preço (input) </w:t>
+      </w:r>
+      <w:r>
+        <w:rPr>
+          <w:rFonts w:hint="default" w:ascii="Arial" w:hAnsi="Arial"/>
+          <w:color w:val="843C0B" w:themeColor="accent2" w:themeShade="80"/>
+          <w:sz w:val="24"/>
+          <w:szCs w:val="24"/>
+          <w:lang w:val="pt-BR"/>
+        </w:rPr>
+        <w:t xml:space="preserve">pelo id, </w:t>
+      </w:r>
+      <w:r>
+        <w:rPr>
+          <w:rFonts w:hint="default" w:ascii="Arial" w:hAnsi="Arial"/>
+          <w:color w:val="385724" w:themeColor="accent6" w:themeShade="80"/>
+          <w:sz w:val="24"/>
+          <w:szCs w:val="24"/>
+          <w:lang w:val="pt-BR"/>
+        </w:rPr>
+        <w:t xml:space="preserve">recuperando os </w:t>
+      </w:r>
+      <w:r>
+        <w:rPr>
+          <w:rFonts w:hint="default" w:ascii="Arial" w:hAnsi="Arial"/>
+          <w:b/>
+          <w:bCs/>
+          <w:color w:val="385724" w:themeColor="accent6" w:themeShade="80"/>
           <w:sz w:val="24"/>
           <w:szCs w:val="24"/>
           <w:lang w:val="pt-BR"/>
@@ -7492,28 +7772,90 @@
           <w:szCs w:val="24"/>
           <w:lang w:val="pt-BR"/>
         </w:rPr>
-        <w:t xml:space="preserve"> da categoria (dropdown) e o preço(input) pelo id e armazenando nas constantes correspondentes</w:t>
-      </w:r>
-    </w:p>
-    <w:p>
-      <w:pPr>
-        <w:spacing w:line="360" w:lineRule="auto"/>
-        <w:jc w:val="both"/>
-        <w:rPr>
-          <w:rFonts w:hint="default" w:ascii="Arial" w:hAnsi="Arial"/>
-          <w:sz w:val="24"/>
-          <w:szCs w:val="24"/>
-          <w:lang w:val="pt-BR"/>
-        </w:rPr>
-      </w:pPr>
-      <w:r>
-        <w:rPr>
-          <w:rFonts w:hint="default" w:ascii="Arial" w:hAnsi="Arial"/>
-          <w:sz w:val="24"/>
-          <w:szCs w:val="24"/>
-          <w:lang w:val="pt-BR"/>
-        </w:rPr>
-        <w:t xml:space="preserve">    const categoriaSelecionada = document.querySelector('#categoria').value;</w:t>
+        <w:t xml:space="preserve"> e armazenando nas constantes correspondentes.</w:t>
+      </w:r>
+    </w:p>
+    <w:p>
+      <w:pPr>
+        <w:spacing w:line="360" w:lineRule="auto"/>
+        <w:jc w:val="both"/>
+        <w:rPr>
+          <w:rFonts w:hint="default" w:ascii="Arial" w:hAnsi="Arial"/>
+          <w:sz w:val="24"/>
+          <w:szCs w:val="24"/>
+          <w:lang w:val="pt-BR"/>
+        </w:rPr>
+      </w:pPr>
+      <w:r>
+        <w:rPr>
+          <w:rFonts w:hint="default" w:ascii="Arial" w:hAnsi="Arial"/>
+          <w:sz w:val="24"/>
+          <w:szCs w:val="24"/>
+          <w:lang w:val="pt-BR"/>
+        </w:rPr>
+        <w:t xml:space="preserve">    const categoriaSelecionada = </w:t>
+      </w:r>
+      <w:r>
+        <w:rPr>
+          <w:rFonts w:hint="default" w:ascii="Arial" w:hAnsi="Arial"/>
+          <w:color w:val="4472C4" w:themeColor="accent5"/>
+          <w:sz w:val="24"/>
+          <w:szCs w:val="24"/>
+          <w:lang w:val="pt-BR"/>
+          <w14:textFill>
+            <w14:solidFill>
+              <w14:schemeClr w14:val="accent5"/>
+            </w14:solidFill>
+          </w14:textFill>
+        </w:rPr>
+        <w:t>document.querySelector</w:t>
+      </w:r>
+      <w:r>
+        <w:rPr>
+          <w:rFonts w:hint="default" w:ascii="Arial" w:hAnsi="Arial"/>
+          <w:sz w:val="24"/>
+          <w:szCs w:val="24"/>
+          <w:lang w:val="pt-BR"/>
+        </w:rPr>
+        <w:t>('</w:t>
+      </w:r>
+      <w:r>
+        <w:rPr>
+          <w:rFonts w:hint="default" w:ascii="Arial" w:hAnsi="Arial"/>
+          <w:color w:val="843C0B" w:themeColor="accent2" w:themeShade="80"/>
+          <w:sz w:val="24"/>
+          <w:szCs w:val="24"/>
+          <w:lang w:val="pt-BR"/>
+        </w:rPr>
+        <w:t>#</w:t>
+      </w:r>
+      <w:r>
+        <w:rPr>
+          <w:rFonts w:hint="default" w:ascii="Arial" w:hAnsi="Arial"/>
+          <w:sz w:val="24"/>
+          <w:szCs w:val="24"/>
+          <w:lang w:val="pt-BR"/>
+        </w:rPr>
+        <w:t>categoria')</w:t>
+      </w:r>
+      <w:r>
+        <w:rPr>
+          <w:rFonts w:hint="default" w:ascii="Arial" w:hAnsi="Arial"/>
+          <w:color w:val="385724" w:themeColor="accent6" w:themeShade="80"/>
+          <w:sz w:val="24"/>
+          <w:szCs w:val="24"/>
+          <w:lang w:val="pt-BR"/>
+        </w:rPr>
+        <w:t>.value</w:t>
+      </w:r>
+      <w:r>
+        <w:rPr>
+          <w:rFonts w:hint="default" w:ascii="Arial" w:hAnsi="Arial"/>
+          <w:sz w:val="24"/>
+          <w:szCs w:val="24"/>
+          <w:lang w:val="pt-BR"/>
+        </w:rPr>
+        <w:t>;</w:t>
       </w:r>
     </w:p>
     <w:p>
@@ -7535,7 +7877,69 @@
           <w:szCs w:val="24"/>
           <w:lang w:val="pt-BR"/>
         </w:rPr>
-        <w:t>const precoSelecionado = document.querySelector('#preco').value;</w:t>
+        <w:t xml:space="preserve">const precoSelecionado = </w:t>
+      </w:r>
+      <w:r>
+        <w:rPr>
+          <w:rFonts w:hint="default" w:ascii="Arial" w:hAnsi="Arial"/>
+          <w:color w:val="4472C4" w:themeColor="accent5"/>
+          <w:sz w:val="24"/>
+          <w:szCs w:val="24"/>
+          <w:lang w:val="pt-BR"/>
+          <w14:textFill>
+            <w14:solidFill>
+              <w14:schemeClr w14:val="accent5"/>
+            </w14:solidFill>
+          </w14:textFill>
+        </w:rPr>
+        <w:t>document.querySelector</w:t>
+      </w:r>
+      <w:r>
+        <w:rPr>
+          <w:rFonts w:hint="default" w:ascii="Arial" w:hAnsi="Arial"/>
+          <w:sz w:val="24"/>
+          <w:szCs w:val="24"/>
+          <w:lang w:val="pt-BR"/>
+        </w:rPr>
+        <w:t>('</w:t>
+      </w:r>
+      <w:r>
+        <w:rPr>
+          <w:rFonts w:hint="default" w:ascii="Arial" w:hAnsi="Arial"/>
+          <w:color w:val="843C0B" w:themeColor="accent2" w:themeShade="80"/>
+          <w:sz w:val="24"/>
+          <w:szCs w:val="24"/>
+          <w:lang w:val="pt-BR"/>
+        </w:rPr>
+        <w:t>#</w:t>
+      </w:r>
+      <w:r>
+        <w:rPr>
+          <w:rFonts w:hint="default" w:ascii="Arial" w:hAnsi="Arial"/>
+          <w:sz w:val="24"/>
+          <w:szCs w:val="24"/>
+          <w:lang w:val="pt-BR"/>
+        </w:rPr>
+        <w:t>preco')</w:t>
+      </w:r>
+      <w:r>
+        <w:rPr>
+          <w:rFonts w:hint="default" w:ascii="Arial" w:hAnsi="Arial"/>
+          <w:color w:val="385724" w:themeColor="accent6" w:themeShade="80"/>
+          <w:sz w:val="24"/>
+          <w:szCs w:val="24"/>
+          <w:lang w:val="pt-BR"/>
+        </w:rPr>
+        <w:t>.value</w:t>
+      </w:r>
+      <w:r>
+        <w:rPr>
+          <w:rFonts w:hint="default" w:ascii="Arial" w:hAnsi="Arial"/>
+          <w:sz w:val="24"/>
+          <w:szCs w:val="24"/>
+          <w:lang w:val="pt-BR"/>
+        </w:rPr>
+        <w:t>;</w:t>
       </w:r>
     </w:p>
     <w:p>
@@ -7545,19 +7949,287 @@
         <w:jc w:val="both"/>
         <w:rPr>
           <w:rFonts w:hint="default" w:ascii="Arial" w:hAnsi="Arial"/>
-          <w:sz w:val="24"/>
-          <w:szCs w:val="24"/>
-          <w:lang w:val="pt-BR"/>
-        </w:rPr>
-      </w:pPr>
-      <w:r>
-        <w:rPr>
-          <w:rFonts w:hint="default" w:ascii="Arial" w:hAnsi="Arial"/>
-          <w:sz w:val="24"/>
-          <w:szCs w:val="24"/>
-          <w:lang w:val="pt-BR"/>
-        </w:rPr>
-        <w:t>//P4 - buscando todos os elementos que contém a classe .carta e agrupando em uma lista (array de posições - 0 até ...) e armazenando na constante cartas. Pegando a lista de cartas, varremos / percorremos a lista e para cada elemento da lista (carta) dispara uma função para capturar a categoria da carta e armazena numa constante e da mesma forma o preco. Armazena as condições de verificação de se o filtro de categoria e preço é diferente de vazio, se a categoria selecionada é diferente da carta e se preço da carta é maior que o digitado pelo usuário em variáveis e testa usando a cláusula ‘if’ para armazenar no estado ‘mostrarCarta’ se sim (true) senão (false). Para então no fim possa verificar se mostra a carta ou não, para adicionar ou remover as classes mostrar e esconder em cada carta.</w:t>
+          <w:color w:val="30733E"/>
+          <w:sz w:val="24"/>
+          <w:szCs w:val="24"/>
+          <w:lang w:val="pt-BR"/>
+        </w:rPr>
+      </w:pPr>
+      <w:r>
+        <w:rPr>
+          <w:rFonts w:hint="default" w:ascii="Arial" w:hAnsi="Arial"/>
+          <w:sz w:val="24"/>
+          <w:szCs w:val="24"/>
+          <w:lang w:val="pt-BR"/>
+        </w:rPr>
+        <w:t xml:space="preserve">//P4 - </w:t>
+      </w:r>
+      <w:r>
+        <w:rPr>
+          <w:rFonts w:hint="default" w:ascii="Arial" w:hAnsi="Arial"/>
+          <w:color w:val="203864" w:themeColor="accent5" w:themeShade="80"/>
+          <w:sz w:val="24"/>
+          <w:szCs w:val="24"/>
+          <w:lang w:val="pt-BR"/>
+        </w:rPr>
+        <w:t>buscando</w:t>
+      </w:r>
+      <w:r>
+        <w:rPr>
+          <w:rFonts w:hint="default" w:ascii="Arial" w:hAnsi="Arial"/>
+          <w:sz w:val="24"/>
+          <w:szCs w:val="24"/>
+          <w:lang w:val="pt-BR"/>
+        </w:rPr>
+        <w:t xml:space="preserve"> </w:t>
+      </w:r>
+      <w:r>
+        <w:rPr>
+          <w:rFonts w:hint="default" w:ascii="Arial" w:hAnsi="Arial"/>
+          <w:b/>
+          <w:bCs/>
+          <w:color w:val="203864" w:themeColor="accent5" w:themeShade="80"/>
+          <w:sz w:val="24"/>
+          <w:szCs w:val="24"/>
+          <w:lang w:val="pt-BR"/>
+        </w:rPr>
+        <w:t>todos</w:t>
+      </w:r>
+      <w:r>
+        <w:rPr>
+          <w:rFonts w:hint="default" w:ascii="Arial" w:hAnsi="Arial"/>
+          <w:sz w:val="24"/>
+          <w:szCs w:val="24"/>
+          <w:lang w:val="pt-BR"/>
+        </w:rPr>
+        <w:t xml:space="preserve"> </w:t>
+      </w:r>
+      <w:r>
+        <w:rPr>
+          <w:rFonts w:hint="default" w:ascii="Arial" w:hAnsi="Arial"/>
+          <w:color w:val="203864" w:themeColor="accent5" w:themeShade="80"/>
+          <w:sz w:val="24"/>
+          <w:szCs w:val="24"/>
+          <w:lang w:val="pt-BR"/>
+        </w:rPr>
+        <w:t>os elementos</w:t>
+      </w:r>
+      <w:r>
+        <w:rPr>
+          <w:rFonts w:hint="default" w:ascii="Arial" w:hAnsi="Arial"/>
+          <w:sz w:val="24"/>
+          <w:szCs w:val="24"/>
+          <w:lang w:val="pt-BR"/>
+        </w:rPr>
+        <w:t xml:space="preserve"> </w:t>
+      </w:r>
+      <w:r>
+        <w:rPr>
+          <w:rFonts w:hint="default" w:ascii="Arial" w:hAnsi="Arial"/>
+          <w:color w:val="385724" w:themeColor="accent6" w:themeShade="80"/>
+          <w:sz w:val="24"/>
+          <w:szCs w:val="24"/>
+          <w:lang w:val="pt-BR"/>
+        </w:rPr>
+        <w:t>que contém a classe .carta</w:t>
+      </w:r>
+      <w:r>
+        <w:rPr>
+          <w:rFonts w:hint="default" w:ascii="Arial" w:hAnsi="Arial"/>
+          <w:sz w:val="24"/>
+          <w:szCs w:val="24"/>
+          <w:lang w:val="pt-BR"/>
+        </w:rPr>
+        <w:t xml:space="preserve"> e agrupando em uma lista (array de posições - 0 até ...) e armazenando na constante cartas. Pegando a lista de cartas, </w:t>
+      </w:r>
+      <w:r>
+        <w:rPr>
+          <w:rFonts w:hint="default" w:ascii="Arial" w:hAnsi="Arial"/>
+          <w:color w:val="806000" w:themeColor="accent4" w:themeShade="80"/>
+          <w:sz w:val="24"/>
+          <w:szCs w:val="24"/>
+          <w:lang w:val="pt-BR"/>
+        </w:rPr>
+        <w:t xml:space="preserve">varremos / percorremos a lista e </w:t>
+      </w:r>
+      <w:r>
+        <w:rPr>
+          <w:rFonts w:hint="default" w:ascii="Arial" w:hAnsi="Arial"/>
+          <w:b/>
+          <w:bCs/>
+          <w:color w:val="806000" w:themeColor="accent4" w:themeShade="80"/>
+          <w:sz w:val="24"/>
+          <w:szCs w:val="24"/>
+          <w:lang w:val="pt-BR"/>
+        </w:rPr>
+        <w:t>para cada elemento da lista</w:t>
+      </w:r>
+      <w:r>
+        <w:rPr>
+          <w:rFonts w:hint="default" w:ascii="Arial" w:hAnsi="Arial"/>
+          <w:color w:val="806000" w:themeColor="accent4" w:themeShade="80"/>
+          <w:sz w:val="24"/>
+          <w:szCs w:val="24"/>
+          <w:lang w:val="pt-BR"/>
+        </w:rPr>
+        <w:t xml:space="preserve"> (carta)</w:t>
+      </w:r>
+      <w:r>
+        <w:rPr>
+          <w:rFonts w:hint="default" w:ascii="Arial" w:hAnsi="Arial"/>
+          <w:sz w:val="24"/>
+          <w:szCs w:val="24"/>
+          <w:lang w:val="pt-BR"/>
+        </w:rPr>
+        <w:t xml:space="preserve"> </w:t>
+      </w:r>
+      <w:r>
+        <w:rPr>
+          <w:rFonts w:hint="default" w:ascii="Arial" w:hAnsi="Arial"/>
+          <w:color w:val="806000" w:themeColor="accent4" w:themeShade="80"/>
+          <w:sz w:val="24"/>
+          <w:szCs w:val="24"/>
+          <w:lang w:val="pt-BR"/>
+        </w:rPr>
+        <w:t>dispara uma função</w:t>
+      </w:r>
+      <w:r>
+        <w:rPr>
+          <w:rFonts w:hint="default" w:ascii="Arial" w:hAnsi="Arial"/>
+          <w:sz w:val="24"/>
+          <w:szCs w:val="24"/>
+          <w:lang w:val="pt-BR"/>
+        </w:rPr>
+        <w:t xml:space="preserve"> </w:t>
+      </w:r>
+      <w:r>
+        <w:rPr>
+          <w:rFonts w:hint="default" w:ascii="Arial" w:hAnsi="Arial"/>
+          <w:color w:val="7030A0"/>
+          <w:sz w:val="24"/>
+          <w:szCs w:val="24"/>
+          <w:lang w:val="pt-BR"/>
+        </w:rPr>
+        <w:t>para capturar a categoria e o preço da carta</w:t>
+      </w:r>
+      <w:r>
+        <w:rPr>
+          <w:rFonts w:hint="default" w:ascii="Arial" w:hAnsi="Arial"/>
+          <w:sz w:val="24"/>
+          <w:szCs w:val="24"/>
+          <w:lang w:val="pt-BR"/>
+        </w:rPr>
+        <w:t xml:space="preserve"> e armazenar numa constante, a captura é feita usando os metadados (cartas.</w:t>
+      </w:r>
+      <w:r>
+        <w:rPr>
+          <w:rFonts w:hint="default" w:ascii="Arial" w:hAnsi="Arial"/>
+          <w:sz w:val="24"/>
+          <w:szCs w:val="24"/>
+          <w:u w:val="single"/>
+          <w:lang w:val="pt-BR"/>
+        </w:rPr>
+        <w:t>dataset</w:t>
+      </w:r>
+      <w:r>
+        <w:rPr>
+          <w:rFonts w:hint="default" w:ascii="Arial" w:hAnsi="Arial"/>
+          <w:sz w:val="24"/>
+          <w:szCs w:val="24"/>
+          <w:lang w:val="pt-BR"/>
+        </w:rPr>
+        <w:t xml:space="preserve">)  do elemento (data-categoria, data-preco). </w:t>
+      </w:r>
+      <w:r>
+        <w:rPr>
+          <w:rFonts w:hint="default" w:ascii="Arial" w:hAnsi="Arial"/>
+          <w:color w:val="767171" w:themeColor="background2" w:themeShade="80"/>
+          <w:sz w:val="24"/>
+          <w:szCs w:val="24"/>
+          <w:lang w:val="pt-BR"/>
+        </w:rPr>
+        <w:t>Armazena as condições de verificação, se o filtro de categoria ou preço é diferente de vazio</w:t>
+      </w:r>
+      <w:r>
+        <w:rPr>
+          <w:rFonts w:hint="default" w:ascii="Arial" w:hAnsi="Arial"/>
+          <w:sz w:val="24"/>
+          <w:szCs w:val="24"/>
+          <w:lang w:val="pt-BR"/>
+        </w:rPr>
+        <w:t xml:space="preserve">, </w:t>
+      </w:r>
+      <w:r>
+        <w:rPr>
+          <w:rFonts w:hint="default" w:ascii="Arial" w:hAnsi="Arial"/>
+          <w:color w:val="FFFF00"/>
+          <w:sz w:val="24"/>
+          <w:szCs w:val="24"/>
+          <w:lang w:val="pt-BR"/>
+        </w:rPr>
+        <w:t>se a categoria selecionada é diferente da carta e se preço da carta é maior que o digitado pelo usuário em constantes</w:t>
+      </w:r>
+      <w:r>
+        <w:rPr>
+          <w:rFonts w:hint="default" w:ascii="Arial" w:hAnsi="Arial"/>
+          <w:sz w:val="24"/>
+          <w:szCs w:val="24"/>
+          <w:lang w:val="pt-BR"/>
+        </w:rPr>
+        <w:t xml:space="preserve"> e </w:t>
+      </w:r>
+      <w:r>
+        <w:rPr>
+          <w:rFonts w:hint="default" w:ascii="Arial" w:hAnsi="Arial"/>
+          <w:color w:val="FF0000"/>
+          <w:sz w:val="24"/>
+          <w:szCs w:val="24"/>
+          <w:lang w:val="pt-BR"/>
+        </w:rPr>
+        <w:t xml:space="preserve">testa usando a cláusula ‘if’ para armazenar no estado ‘mostrarCarta’ se sim (true) senão (false), levando em conta se o usuário fez uma escolha </w:t>
+      </w:r>
+      <w:r>
+        <w:rPr>
+          <w:rFonts w:hint="default" w:ascii="Arial" w:hAnsi="Arial"/>
+          <w:b/>
+          <w:bCs/>
+          <w:color w:val="FF0000"/>
+          <w:sz w:val="24"/>
+          <w:szCs w:val="24"/>
+          <w:lang w:val="pt-BR"/>
+        </w:rPr>
+        <w:t xml:space="preserve">e </w:t>
+      </w:r>
+      <w:r>
+        <w:rPr>
+          <w:rFonts w:hint="default" w:ascii="Arial" w:hAnsi="Arial"/>
+          <w:b w:val="0"/>
+          <w:bCs w:val="0"/>
+          <w:color w:val="FF0000"/>
+          <w:sz w:val="24"/>
+          <w:szCs w:val="24"/>
+          <w:lang w:val="pt-BR"/>
+        </w:rPr>
+        <w:t>se a carta não bate com escolha</w:t>
+      </w:r>
+      <w:r>
+        <w:rPr>
+          <w:rFonts w:hint="default" w:ascii="Arial" w:hAnsi="Arial"/>
+          <w:sz w:val="24"/>
+          <w:szCs w:val="24"/>
+          <w:lang w:val="pt-BR"/>
+        </w:rPr>
+        <w:t xml:space="preserve">. </w:t>
+      </w:r>
+      <w:r>
+        <w:rPr>
+          <w:rFonts w:hint="default" w:ascii="Arial" w:hAnsi="Arial"/>
+          <w:color w:val="30733E"/>
+          <w:sz w:val="24"/>
+          <w:szCs w:val="24"/>
+          <w:lang w:val="pt-BR"/>
+        </w:rPr>
+        <w:t>Para que no fim, possamos verificar se mostra a carta ou não, para adicionar ou remover as classes .mostrar e .esconder em cada carta.</w:t>
       </w:r>
     </w:p>
     <w:p>
@@ -7579,7 +8251,57 @@
           <w:szCs w:val="24"/>
           <w:lang w:val="pt-BR"/>
         </w:rPr>
-        <w:t xml:space="preserve">    const cartas = document.querySelectorAll('.carta');</w:t>
+        <w:t xml:space="preserve">    const cartas = </w:t>
+      </w:r>
+      <w:r>
+        <w:rPr>
+          <w:rFonts w:hint="default" w:ascii="Arial" w:hAnsi="Arial"/>
+          <w:color w:val="203864" w:themeColor="accent5" w:themeShade="80"/>
+          <w:sz w:val="24"/>
+          <w:szCs w:val="24"/>
+          <w:lang w:val="pt-BR"/>
+        </w:rPr>
+        <w:t>document.querySelector</w:t>
+      </w:r>
+      <w:r>
+        <w:rPr>
+          <w:rFonts w:hint="default" w:ascii="Arial" w:hAnsi="Arial"/>
+          <w:b/>
+          <w:bCs/>
+          <w:color w:val="203864" w:themeColor="accent5" w:themeShade="80"/>
+          <w:sz w:val="24"/>
+          <w:szCs w:val="24"/>
+          <w:lang w:val="pt-BR"/>
+        </w:rPr>
+        <w:t>All</w:t>
+      </w:r>
+      <w:r>
+        <w:rPr>
+          <w:rFonts w:hint="default" w:ascii="Arial" w:hAnsi="Arial"/>
+          <w:sz w:val="24"/>
+          <w:szCs w:val="24"/>
+          <w:lang w:val="pt-BR"/>
+        </w:rPr>
+        <w:t>(</w:t>
+      </w:r>
+      <w:r>
+        <w:rPr>
+          <w:rFonts w:hint="default" w:ascii="Arial" w:hAnsi="Arial"/>
+          <w:color w:val="385724" w:themeColor="accent6" w:themeShade="80"/>
+          <w:sz w:val="24"/>
+          <w:szCs w:val="24"/>
+          <w:lang w:val="pt-BR"/>
+        </w:rPr>
+        <w:t>'.carta'</w:t>
+      </w:r>
+      <w:r>
+        <w:rPr>
+          <w:rFonts w:hint="default" w:ascii="Arial" w:hAnsi="Arial"/>
+          <w:sz w:val="24"/>
+          <w:szCs w:val="24"/>
+          <w:lang w:val="pt-BR"/>
+        </w:rPr>
+        <w:t>);</w:t>
       </w:r>
     </w:p>
     <w:p>
@@ -7623,7 +8345,29 @@
           <w:szCs w:val="24"/>
           <w:lang w:val="pt-BR"/>
         </w:rPr>
-        <w:t xml:space="preserve">    cartas.forEach(function(carta){</w:t>
+        <w:t xml:space="preserve">    cartas.</w:t>
+      </w:r>
+      <w:r>
+        <w:rPr>
+          <w:rFonts w:hint="default" w:ascii="Arial" w:hAnsi="Arial"/>
+          <w:b/>
+          <w:bCs/>
+          <w:color w:val="806000" w:themeColor="accent4" w:themeShade="80"/>
+          <w:sz w:val="24"/>
+          <w:szCs w:val="24"/>
+          <w:lang w:val="pt-BR"/>
+        </w:rPr>
+        <w:t>forEach</w:t>
+      </w:r>
+      <w:r>
+        <w:rPr>
+          <w:rFonts w:hint="default" w:ascii="Arial" w:hAnsi="Arial"/>
+          <w:color w:val="806000" w:themeColor="accent4" w:themeShade="80"/>
+          <w:sz w:val="24"/>
+          <w:szCs w:val="24"/>
+          <w:lang w:val="pt-BR"/>
+        </w:rPr>
+        <w:t>(function(carta){</w:t>
       </w:r>
     </w:p>
     <w:p>
@@ -7645,7 +8389,26 @@
           <w:szCs w:val="24"/>
           <w:lang w:val="pt-BR"/>
         </w:rPr>
-        <w:t xml:space="preserve">        const categoriaCarta = carta.dataset.categoria;</w:t>
+        <w:t xml:space="preserve">        const categoriaCarta = </w:t>
+      </w:r>
+      <w:r>
+        <w:rPr>
+          <w:rFonts w:hint="default" w:ascii="Arial" w:hAnsi="Arial"/>
+          <w:color w:val="7030A0"/>
+          <w:sz w:val="24"/>
+          <w:szCs w:val="24"/>
+          <w:lang w:val="pt-BR"/>
+        </w:rPr>
+        <w:t>carta.dataset.categoria</w:t>
+      </w:r>
+      <w:r>
+        <w:rPr>
+          <w:rFonts w:hint="default" w:ascii="Arial" w:hAnsi="Arial"/>
+          <w:sz w:val="24"/>
+          <w:szCs w:val="24"/>
+          <w:lang w:val="pt-BR"/>
+        </w:rPr>
+        <w:t>;</w:t>
       </w:r>
     </w:p>
     <w:p>
@@ -7667,7 +8430,48 @@
           <w:szCs w:val="24"/>
           <w:lang w:val="pt-BR"/>
         </w:rPr>
-        <w:t xml:space="preserve">        const precoCarta = carta.dataset.preco;</w:t>
+        <w:t xml:space="preserve">        const precoCarta =</w:t>
+      </w:r>
+      <w:r>
+        <w:rPr>
+          <w:rFonts w:hint="default" w:ascii="Arial" w:hAnsi="Arial"/>
+          <w:color w:val="7030A0"/>
+          <w:sz w:val="24"/>
+          <w:szCs w:val="24"/>
+          <w:lang w:val="pt-BR"/>
+        </w:rPr>
+        <w:t xml:space="preserve"> carta.dataset.preco</w:t>
+      </w:r>
+      <w:r>
+        <w:rPr>
+          <w:rFonts w:hint="default" w:ascii="Arial" w:hAnsi="Arial"/>
+          <w:sz w:val="24"/>
+          <w:szCs w:val="24"/>
+          <w:lang w:val="pt-BR"/>
+        </w:rPr>
+        <w:t>;</w:t>
+      </w:r>
+    </w:p>
+    <w:p>
+      <w:pPr>
+        <w:spacing w:line="360" w:lineRule="auto"/>
+        <w:ind w:firstLine="840" w:firstLineChars="350"/>
+        <w:jc w:val="both"/>
+        <w:rPr>
+          <w:rFonts w:hint="default" w:ascii="Arial" w:hAnsi="Arial"/>
+          <w:sz w:val="24"/>
+          <w:szCs w:val="24"/>
+          <w:lang w:val="pt-BR"/>
+        </w:rPr>
+      </w:pPr>
+      <w:r>
+        <w:rPr>
+          <w:rFonts w:hint="default" w:ascii="Arial" w:hAnsi="Arial"/>
+          <w:sz w:val="24"/>
+          <w:szCs w:val="24"/>
+          <w:lang w:val="pt-BR"/>
+        </w:rPr>
+        <w:t>let mostrarCarta = true;</w:t>
       </w:r>
     </w:p>
     <w:p>
@@ -7682,15 +8486,6 @@
           <w:lang w:val="pt-BR"/>
         </w:rPr>
       </w:pPr>
-      <w:r>
-        <w:rPr>
-          <w:rFonts w:hint="default" w:ascii="Arial" w:hAnsi="Arial"/>
-          <w:sz w:val="24"/>
-          <w:szCs w:val="24"/>
-          <w:lang w:val="pt-BR"/>
-        </w:rPr>
-        <w:t>let mostrarCarta = true;</w:t>
-      </w:r>
     </w:p>
     <w:p>
       <w:pPr>
@@ -7704,27 +8499,24 @@
           <w:lang w:val="pt-BR"/>
         </w:rPr>
       </w:pPr>
-    </w:p>
-    <w:p>
-      <w:pPr>
-        <w:spacing w:line="360" w:lineRule="auto"/>
-        <w:ind w:firstLine="266"/>
-        <w:jc w:val="both"/>
-        <w:rPr>
-          <w:rFonts w:hint="default" w:ascii="Arial" w:hAnsi="Arial"/>
-          <w:sz w:val="24"/>
-          <w:szCs w:val="24"/>
-          <w:lang w:val="pt-BR"/>
-        </w:rPr>
-      </w:pPr>
-      <w:r>
-        <w:rPr>
-          <w:rFonts w:hint="default" w:ascii="Arial" w:hAnsi="Arial"/>
-          <w:sz w:val="24"/>
-          <w:szCs w:val="24"/>
-          <w:lang w:val="pt-BR"/>
-        </w:rPr>
-        <w:t xml:space="preserve">        const temFiltroDeCategoria = categoriaSelecionada !== '';</w:t>
+      <w:r>
+        <w:rPr>
+          <w:rFonts w:hint="default" w:ascii="Arial" w:hAnsi="Arial"/>
+          <w:sz w:val="24"/>
+          <w:szCs w:val="24"/>
+          <w:lang w:val="pt-BR"/>
+        </w:rPr>
+        <w:t xml:space="preserve">      </w:t>
+      </w:r>
+      <w:r>
+        <w:rPr>
+          <w:rFonts w:hint="default" w:ascii="Arial" w:hAnsi="Arial"/>
+          <w:color w:val="767171" w:themeColor="background2" w:themeShade="80"/>
+          <w:sz w:val="24"/>
+          <w:szCs w:val="24"/>
+          <w:lang w:val="pt-BR"/>
+        </w:rPr>
+        <w:t xml:space="preserve">  const temFiltroDeCategoria = categoriaSelecionada !== ''”;</w:t>
       </w:r>
     </w:p>
     <w:p>
@@ -7747,19 +8539,30 @@
         <w:jc w:val="left"/>
         <w:rPr>
           <w:rFonts w:hint="default" w:ascii="Arial" w:hAnsi="Arial"/>
-          <w:sz w:val="24"/>
-          <w:szCs w:val="24"/>
-          <w:lang w:val="pt-BR"/>
-        </w:rPr>
-      </w:pPr>
-      <w:r>
-        <w:rPr>
-          <w:rFonts w:hint="default" w:ascii="Arial" w:hAnsi="Arial"/>
-          <w:sz w:val="24"/>
-          <w:szCs w:val="24"/>
-          <w:lang w:val="pt-BR"/>
-        </w:rPr>
-        <w:t xml:space="preserve">        const cartaNaoBateComFiltroDeCategoria = categoriaSelecionada.toLowerCase() !== categoriaCarta.toLowerCase();</w:t>
+          <w:color w:val="FFFF00"/>
+          <w:sz w:val="24"/>
+          <w:szCs w:val="24"/>
+          <w:lang w:val="pt-BR"/>
+        </w:rPr>
+      </w:pPr>
+      <w:r>
+        <w:rPr>
+          <w:rFonts w:hint="default" w:ascii="Arial" w:hAnsi="Arial"/>
+          <w:sz w:val="24"/>
+          <w:szCs w:val="24"/>
+          <w:lang w:val="pt-BR"/>
+        </w:rPr>
+        <w:t xml:space="preserve">        const cartaNaoBateComFiltroDeCategoria = </w:t>
+      </w:r>
+      <w:r>
+        <w:rPr>
+          <w:rFonts w:hint="default" w:ascii="Arial" w:hAnsi="Arial"/>
+          <w:color w:val="FFFF00"/>
+          <w:sz w:val="24"/>
+          <w:szCs w:val="24"/>
+          <w:lang w:val="pt-BR"/>
+        </w:rPr>
+        <w:t>categoriaSelecionada.toLowerCase() !== categoriaCarta.toLowerCase();</w:t>
       </w:r>
     </w:p>
     <w:p>
@@ -7782,19 +8585,30 @@
         <w:jc w:val="both"/>
         <w:rPr>
           <w:rFonts w:hint="default" w:ascii="Arial" w:hAnsi="Arial"/>
-          <w:sz w:val="24"/>
-          <w:szCs w:val="24"/>
-          <w:lang w:val="pt-BR"/>
-        </w:rPr>
-      </w:pPr>
-      <w:r>
-        <w:rPr>
-          <w:rFonts w:hint="default" w:ascii="Arial" w:hAnsi="Arial"/>
-          <w:sz w:val="24"/>
-          <w:szCs w:val="24"/>
-          <w:lang w:val="pt-BR"/>
-        </w:rPr>
-        <w:t xml:space="preserve">        if (temFiltroDeCategoria &amp;&amp; cartaNaoBateComFiltroDeCategoria) {</w:t>
+          <w:color w:val="FF0000"/>
+          <w:sz w:val="24"/>
+          <w:szCs w:val="24"/>
+          <w:lang w:val="pt-BR"/>
+        </w:rPr>
+      </w:pPr>
+      <w:r>
+        <w:rPr>
+          <w:rFonts w:hint="default" w:ascii="Arial" w:hAnsi="Arial"/>
+          <w:sz w:val="24"/>
+          <w:szCs w:val="24"/>
+          <w:lang w:val="pt-BR"/>
+        </w:rPr>
+        <w:t xml:space="preserve">     </w:t>
+      </w:r>
+      <w:r>
+        <w:rPr>
+          <w:rFonts w:hint="default" w:ascii="Arial" w:hAnsi="Arial"/>
+          <w:color w:val="FF0000"/>
+          <w:sz w:val="24"/>
+          <w:szCs w:val="24"/>
+          <w:lang w:val="pt-BR"/>
+        </w:rPr>
+        <w:t xml:space="preserve">   if (temFiltroDeCategoria &amp;&amp; cartaNaoBateComFiltroDeCategoria) {</w:t>
       </w:r>
     </w:p>
     <w:p>
@@ -7804,14 +8618,16 @@
         <w:jc w:val="both"/>
         <w:rPr>
           <w:rFonts w:hint="default" w:ascii="Arial" w:hAnsi="Arial"/>
-          <w:sz w:val="24"/>
-          <w:szCs w:val="24"/>
-          <w:lang w:val="pt-BR"/>
-        </w:rPr>
-      </w:pPr>
-      <w:r>
-        <w:rPr>
-          <w:rFonts w:hint="default" w:ascii="Arial" w:hAnsi="Arial"/>
+          <w:color w:val="FF0000"/>
+          <w:sz w:val="24"/>
+          <w:szCs w:val="24"/>
+          <w:lang w:val="pt-BR"/>
+        </w:rPr>
+      </w:pPr>
+      <w:r>
+        <w:rPr>
+          <w:rFonts w:hint="default" w:ascii="Arial" w:hAnsi="Arial"/>
+          <w:color w:val="FF0000"/>
           <w:sz w:val="24"/>
           <w:szCs w:val="24"/>
           <w:lang w:val="pt-BR"/>
@@ -7826,14 +8642,16 @@
         <w:jc w:val="both"/>
         <w:rPr>
           <w:rFonts w:hint="default" w:ascii="Arial" w:hAnsi="Arial"/>
-          <w:sz w:val="24"/>
-          <w:szCs w:val="24"/>
-          <w:lang w:val="pt-BR"/>
-        </w:rPr>
-      </w:pPr>
-      <w:r>
-        <w:rPr>
-          <w:rFonts w:hint="default" w:ascii="Arial" w:hAnsi="Arial"/>
+          <w:color w:val="FF0000"/>
+          <w:sz w:val="24"/>
+          <w:szCs w:val="24"/>
+          <w:lang w:val="pt-BR"/>
+        </w:rPr>
+      </w:pPr>
+      <w:r>
+        <w:rPr>
+          <w:rFonts w:hint="default" w:ascii="Arial" w:hAnsi="Arial"/>
+          <w:color w:val="FF0000"/>
           <w:sz w:val="24"/>
           <w:szCs w:val="24"/>
           <w:lang w:val="pt-BR"/>
@@ -7873,7 +8691,17 @@
           <w:szCs w:val="24"/>
           <w:lang w:val="pt-BR"/>
         </w:rPr>
-        <w:t xml:space="preserve">        const temFiltroDePreco = precoSelecionado !== '';</w:t>
+        <w:t xml:space="preserve">        </w:t>
+      </w:r>
+      <w:r>
+        <w:rPr>
+          <w:rFonts w:hint="default" w:ascii="Arial" w:hAnsi="Arial"/>
+          <w:color w:val="767171" w:themeColor="background2" w:themeShade="80"/>
+          <w:sz w:val="24"/>
+          <w:szCs w:val="24"/>
+          <w:lang w:val="pt-BR"/>
+        </w:rPr>
+        <w:t>const temFiltroDePreco = precoSelecionado !== ''”;</w:t>
       </w:r>
     </w:p>
     <w:p>
@@ -7883,19 +8711,30 @@
         <w:jc w:val="both"/>
         <w:rPr>
           <w:rFonts w:hint="default" w:ascii="Arial" w:hAnsi="Arial"/>
-          <w:sz w:val="24"/>
-          <w:szCs w:val="24"/>
-          <w:lang w:val="pt-BR"/>
-        </w:rPr>
-      </w:pPr>
-      <w:r>
-        <w:rPr>
-          <w:rFonts w:hint="default" w:ascii="Arial" w:hAnsi="Arial"/>
-          <w:sz w:val="24"/>
-          <w:szCs w:val="24"/>
-          <w:lang w:val="pt-BR"/>
-        </w:rPr>
-        <w:t xml:space="preserve">        const cartaNaoBateComFiltroDePreco = parseFloat(precoCarta) &gt; parseFloat(precoSelecionado);</w:t>
+          <w:color w:val="FFFF00"/>
+          <w:sz w:val="24"/>
+          <w:szCs w:val="24"/>
+          <w:lang w:val="pt-BR"/>
+        </w:rPr>
+      </w:pPr>
+      <w:r>
+        <w:rPr>
+          <w:rFonts w:hint="default" w:ascii="Arial" w:hAnsi="Arial"/>
+          <w:sz w:val="24"/>
+          <w:szCs w:val="24"/>
+          <w:lang w:val="pt-BR"/>
+        </w:rPr>
+        <w:t xml:space="preserve">        const cartaNaoBateComFiltroDePreco = </w:t>
+      </w:r>
+      <w:r>
+        <w:rPr>
+          <w:rFonts w:hint="default" w:ascii="Arial" w:hAnsi="Arial"/>
+          <w:color w:val="FFFF00"/>
+          <w:sz w:val="24"/>
+          <w:szCs w:val="24"/>
+          <w:lang w:val="pt-BR"/>
+        </w:rPr>
+        <w:t>parseFloat(precoCarta) &gt; parseFloat(precoSelecionado);</w:t>
       </w:r>
     </w:p>
     <w:p>
@@ -7918,19 +8757,30 @@
         <w:jc w:val="both"/>
         <w:rPr>
           <w:rFonts w:hint="default" w:ascii="Arial" w:hAnsi="Arial"/>
-          <w:sz w:val="24"/>
-          <w:szCs w:val="24"/>
-          <w:lang w:val="pt-BR"/>
-        </w:rPr>
-      </w:pPr>
-      <w:r>
-        <w:rPr>
-          <w:rFonts w:hint="default" w:ascii="Arial" w:hAnsi="Arial"/>
-          <w:sz w:val="24"/>
-          <w:szCs w:val="24"/>
-          <w:lang w:val="pt-BR"/>
-        </w:rPr>
-        <w:t xml:space="preserve">        if (temFiltroDePreco &amp;&amp; cartaNaoBateComFiltroDePreco) {</w:t>
+          <w:color w:val="FF0000"/>
+          <w:sz w:val="24"/>
+          <w:szCs w:val="24"/>
+          <w:lang w:val="pt-BR"/>
+        </w:rPr>
+      </w:pPr>
+      <w:r>
+        <w:rPr>
+          <w:rFonts w:hint="default" w:ascii="Arial" w:hAnsi="Arial"/>
+          <w:sz w:val="24"/>
+          <w:szCs w:val="24"/>
+          <w:lang w:val="pt-BR"/>
+        </w:rPr>
+        <w:t xml:space="preserve">     </w:t>
+      </w:r>
+      <w:r>
+        <w:rPr>
+          <w:rFonts w:hint="default" w:ascii="Arial" w:hAnsi="Arial"/>
+          <w:color w:val="FF0000"/>
+          <w:sz w:val="24"/>
+          <w:szCs w:val="24"/>
+          <w:lang w:val="pt-BR"/>
+        </w:rPr>
+        <w:t xml:space="preserve">   if (temFiltroDePreco &amp;&amp; cartaNaoBateComFiltroDePreco) {</w:t>
       </w:r>
     </w:p>
     <w:p>
@@ -7940,14 +8790,16 @@
         <w:jc w:val="both"/>
         <w:rPr>
           <w:rFonts w:hint="default" w:ascii="Arial" w:hAnsi="Arial"/>
-          <w:sz w:val="24"/>
-          <w:szCs w:val="24"/>
-          <w:lang w:val="pt-BR"/>
-        </w:rPr>
-      </w:pPr>
-      <w:r>
-        <w:rPr>
-          <w:rFonts w:hint="default" w:ascii="Arial" w:hAnsi="Arial"/>
+          <w:color w:val="FF0000"/>
+          <w:sz w:val="24"/>
+          <w:szCs w:val="24"/>
+          <w:lang w:val="pt-BR"/>
+        </w:rPr>
+      </w:pPr>
+      <w:r>
+        <w:rPr>
+          <w:rFonts w:hint="default" w:ascii="Arial" w:hAnsi="Arial"/>
+          <w:color w:val="FF0000"/>
           <w:sz w:val="24"/>
           <w:szCs w:val="24"/>
           <w:lang w:val="pt-BR"/>
@@ -7962,14 +8814,16 @@
         <w:jc w:val="both"/>
         <w:rPr>
           <w:rFonts w:hint="default" w:ascii="Arial" w:hAnsi="Arial"/>
-          <w:sz w:val="24"/>
-          <w:szCs w:val="24"/>
-          <w:lang w:val="pt-BR"/>
-        </w:rPr>
-      </w:pPr>
-      <w:r>
-        <w:rPr>
-          <w:rFonts w:hint="default" w:ascii="Arial" w:hAnsi="Arial"/>
+          <w:color w:val="FF0000"/>
+          <w:sz w:val="24"/>
+          <w:szCs w:val="24"/>
+          <w:lang w:val="pt-BR"/>
+        </w:rPr>
+      </w:pPr>
+      <w:r>
+        <w:rPr>
+          <w:rFonts w:hint="default" w:ascii="Arial" w:hAnsi="Arial"/>
+          <w:color w:val="FF0000"/>
           <w:sz w:val="24"/>
           <w:szCs w:val="24"/>
           <w:lang w:val="pt-BR"/>
@@ -7997,19 +8851,30 @@
         <w:jc w:val="both"/>
         <w:rPr>
           <w:rFonts w:hint="default" w:ascii="Arial" w:hAnsi="Arial"/>
-          <w:sz w:val="24"/>
-          <w:szCs w:val="24"/>
-          <w:lang w:val="pt-BR"/>
-        </w:rPr>
-      </w:pPr>
-      <w:r>
-        <w:rPr>
-          <w:rFonts w:hint="default" w:ascii="Arial" w:hAnsi="Arial"/>
-          <w:sz w:val="24"/>
-          <w:szCs w:val="24"/>
-          <w:lang w:val="pt-BR"/>
-        </w:rPr>
-        <w:t xml:space="preserve">        if (mostrarCarta) {</w:t>
+          <w:color w:val="30733E"/>
+          <w:sz w:val="24"/>
+          <w:szCs w:val="24"/>
+          <w:lang w:val="pt-BR"/>
+        </w:rPr>
+      </w:pPr>
+      <w:r>
+        <w:rPr>
+          <w:rFonts w:hint="default" w:ascii="Arial" w:hAnsi="Arial"/>
+          <w:sz w:val="24"/>
+          <w:szCs w:val="24"/>
+          <w:lang w:val="pt-BR"/>
+        </w:rPr>
+        <w:t xml:space="preserve">       </w:t>
+      </w:r>
+      <w:r>
+        <w:rPr>
+          <w:rFonts w:hint="default" w:ascii="Arial" w:hAnsi="Arial"/>
+          <w:color w:val="30733E"/>
+          <w:sz w:val="24"/>
+          <w:szCs w:val="24"/>
+          <w:lang w:val="pt-BR"/>
+        </w:rPr>
+        <w:t xml:space="preserve"> if (mostrarCarta) {</w:t>
       </w:r>
     </w:p>
     <w:p>
@@ -8019,19 +8884,43 @@
         <w:jc w:val="both"/>
         <w:rPr>
           <w:rFonts w:hint="default" w:ascii="Arial" w:hAnsi="Arial"/>
-          <w:sz w:val="24"/>
-          <w:szCs w:val="24"/>
-          <w:lang w:val="pt-BR"/>
-        </w:rPr>
-      </w:pPr>
-      <w:r>
-        <w:rPr>
-          <w:rFonts w:hint="default" w:ascii="Arial" w:hAnsi="Arial"/>
-          <w:sz w:val="24"/>
-          <w:szCs w:val="24"/>
-          <w:lang w:val="pt-BR"/>
-        </w:rPr>
-        <w:t xml:space="preserve">            carta.classList.add('mostrar');</w:t>
+          <w:color w:val="30733E"/>
+          <w:sz w:val="24"/>
+          <w:szCs w:val="24"/>
+          <w:lang w:val="pt-BR"/>
+        </w:rPr>
+      </w:pPr>
+      <w:r>
+        <w:rPr>
+          <w:rFonts w:hint="default" w:ascii="Arial" w:hAnsi="Arial"/>
+          <w:color w:val="30733E"/>
+          <w:sz w:val="24"/>
+          <w:szCs w:val="24"/>
+          <w:lang w:val="pt-BR"/>
+        </w:rPr>
+        <w:t xml:space="preserve">            carta.</w:t>
+      </w:r>
+      <w:r>
+        <w:rPr>
+          <w:rFonts w:hint="default" w:ascii="Arial" w:hAnsi="Arial"/>
+          <w:b/>
+          <w:bCs/>
+          <w:color w:val="30733E"/>
+          <w:sz w:val="24"/>
+          <w:szCs w:val="24"/>
+          <w:lang w:val="pt-BR"/>
+        </w:rPr>
+        <w:t>classList</w:t>
+      </w:r>
+      <w:r>
+        <w:rPr>
+          <w:rFonts w:hint="default" w:ascii="Arial" w:hAnsi="Arial"/>
+          <w:color w:val="30733E"/>
+          <w:sz w:val="24"/>
+          <w:szCs w:val="24"/>
+          <w:lang w:val="pt-BR"/>
+        </w:rPr>
+        <w:t>.add('mostrar');</w:t>
       </w:r>
     </w:p>
     <w:p>
@@ -8041,19 +8930,43 @@
         <w:jc w:val="both"/>
         <w:rPr>
           <w:rFonts w:hint="default" w:ascii="Arial" w:hAnsi="Arial"/>
-          <w:sz w:val="24"/>
-          <w:szCs w:val="24"/>
-          <w:lang w:val="pt-BR"/>
-        </w:rPr>
-      </w:pPr>
-      <w:r>
-        <w:rPr>
-          <w:rFonts w:hint="default" w:ascii="Arial" w:hAnsi="Arial"/>
-          <w:sz w:val="24"/>
-          <w:szCs w:val="24"/>
-          <w:lang w:val="pt-BR"/>
-        </w:rPr>
-        <w:t xml:space="preserve">            carta.classList.remove('esconder');</w:t>
+          <w:color w:val="30733E"/>
+          <w:sz w:val="24"/>
+          <w:szCs w:val="24"/>
+          <w:lang w:val="pt-BR"/>
+        </w:rPr>
+      </w:pPr>
+      <w:r>
+        <w:rPr>
+          <w:rFonts w:hint="default" w:ascii="Arial" w:hAnsi="Arial"/>
+          <w:color w:val="30733E"/>
+          <w:sz w:val="24"/>
+          <w:szCs w:val="24"/>
+          <w:lang w:val="pt-BR"/>
+        </w:rPr>
+        <w:t xml:space="preserve">            carta.</w:t>
+      </w:r>
+      <w:r>
+        <w:rPr>
+          <w:rFonts w:hint="default" w:ascii="Arial" w:hAnsi="Arial"/>
+          <w:b/>
+          <w:bCs/>
+          <w:color w:val="30733E"/>
+          <w:sz w:val="24"/>
+          <w:szCs w:val="24"/>
+          <w:lang w:val="pt-BR"/>
+        </w:rPr>
+        <w:t>classList</w:t>
+      </w:r>
+      <w:r>
+        <w:rPr>
+          <w:rFonts w:hint="default" w:ascii="Arial" w:hAnsi="Arial"/>
+          <w:color w:val="30733E"/>
+          <w:sz w:val="24"/>
+          <w:szCs w:val="24"/>
+          <w:lang w:val="pt-BR"/>
+        </w:rPr>
+        <w:t>.remove('esconder');</w:t>
       </w:r>
     </w:p>
     <w:p>
@@ -8063,14 +8976,16 @@
         <w:jc w:val="both"/>
         <w:rPr>
           <w:rFonts w:hint="default" w:ascii="Arial" w:hAnsi="Arial"/>
-          <w:sz w:val="24"/>
-          <w:szCs w:val="24"/>
-          <w:lang w:val="pt-BR"/>
-        </w:rPr>
-      </w:pPr>
-      <w:r>
-        <w:rPr>
-          <w:rFonts w:hint="default" w:ascii="Arial" w:hAnsi="Arial"/>
+          <w:color w:val="30733E"/>
+          <w:sz w:val="24"/>
+          <w:szCs w:val="24"/>
+          <w:lang w:val="pt-BR"/>
+        </w:rPr>
+      </w:pPr>
+      <w:r>
+        <w:rPr>
+          <w:rFonts w:hint="default" w:ascii="Arial" w:hAnsi="Arial"/>
+          <w:color w:val="30733E"/>
           <w:sz w:val="24"/>
           <w:szCs w:val="24"/>
           <w:lang w:val="pt-BR"/>
@@ -8085,19 +9000,43 @@
         <w:jc w:val="both"/>
         <w:rPr>
           <w:rFonts w:hint="default" w:ascii="Arial" w:hAnsi="Arial"/>
-          <w:sz w:val="24"/>
-          <w:szCs w:val="24"/>
-          <w:lang w:val="pt-BR"/>
-        </w:rPr>
-      </w:pPr>
-      <w:r>
-        <w:rPr>
-          <w:rFonts w:hint="default" w:ascii="Arial" w:hAnsi="Arial"/>
-          <w:sz w:val="24"/>
-          <w:szCs w:val="24"/>
-          <w:lang w:val="pt-BR"/>
-        </w:rPr>
-        <w:t xml:space="preserve">            carta.classList.remove('mostrar');</w:t>
+          <w:color w:val="30733E"/>
+          <w:sz w:val="24"/>
+          <w:szCs w:val="24"/>
+          <w:lang w:val="pt-BR"/>
+        </w:rPr>
+      </w:pPr>
+      <w:r>
+        <w:rPr>
+          <w:rFonts w:hint="default" w:ascii="Arial" w:hAnsi="Arial"/>
+          <w:color w:val="30733E"/>
+          <w:sz w:val="24"/>
+          <w:szCs w:val="24"/>
+          <w:lang w:val="pt-BR"/>
+        </w:rPr>
+        <w:t xml:space="preserve">            carta.</w:t>
+      </w:r>
+      <w:r>
+        <w:rPr>
+          <w:rFonts w:hint="default" w:ascii="Arial" w:hAnsi="Arial"/>
+          <w:b/>
+          <w:bCs/>
+          <w:color w:val="30733E"/>
+          <w:sz w:val="24"/>
+          <w:szCs w:val="24"/>
+          <w:lang w:val="pt-BR"/>
+        </w:rPr>
+        <w:t>classList</w:t>
+      </w:r>
+      <w:r>
+        <w:rPr>
+          <w:rFonts w:hint="default" w:ascii="Arial" w:hAnsi="Arial"/>
+          <w:color w:val="30733E"/>
+          <w:sz w:val="24"/>
+          <w:szCs w:val="24"/>
+          <w:lang w:val="pt-BR"/>
+        </w:rPr>
+        <w:t>.remove('mostrar');</w:t>
       </w:r>
     </w:p>
     <w:p>
@@ -8107,19 +9046,45 @@
         <w:jc w:val="both"/>
         <w:rPr>
           <w:rFonts w:hint="default" w:ascii="Arial" w:hAnsi="Arial"/>
-          <w:sz w:val="24"/>
-          <w:szCs w:val="24"/>
-          <w:lang w:val="pt-BR"/>
-        </w:rPr>
-      </w:pPr>
-      <w:r>
-        <w:rPr>
-          <w:rFonts w:hint="default" w:ascii="Arial" w:hAnsi="Arial"/>
-          <w:sz w:val="24"/>
-          <w:szCs w:val="24"/>
-          <w:lang w:val="pt-BR"/>
-        </w:rPr>
-        <w:t xml:space="preserve">            carta.classList.add('esconder');</w:t>
+          <w:color w:val="30733E"/>
+          <w:sz w:val="24"/>
+          <w:szCs w:val="24"/>
+          <w:lang w:val="pt-BR"/>
+        </w:rPr>
+      </w:pPr>
+      <w:r>
+        <w:rPr>
+          <w:rFonts w:hint="default" w:ascii="Arial" w:hAnsi="Arial"/>
+          <w:color w:val="30733E"/>
+          <w:sz w:val="24"/>
+          <w:szCs w:val="24"/>
+          <w:lang w:val="pt-BR"/>
+        </w:rPr>
+        <w:t xml:space="preserve">            carta.</w:t>
+      </w:r>
+      <w:bookmarkStart w:id="0" w:name="_GoBack"/>
+      <w:r>
+        <w:rPr>
+          <w:rFonts w:hint="default" w:ascii="Arial" w:hAnsi="Arial"/>
+          <w:b/>
+          <w:bCs/>
+          <w:color w:val="30733E"/>
+          <w:sz w:val="24"/>
+          <w:szCs w:val="24"/>
+          <w:lang w:val="pt-BR"/>
+        </w:rPr>
+        <w:t>classList</w:t>
+      </w:r>
+      <w:bookmarkEnd w:id="0"/>
+      <w:r>
+        <w:rPr>
+          <w:rFonts w:hint="default" w:ascii="Arial" w:hAnsi="Arial"/>
+          <w:color w:val="30733E"/>
+          <w:sz w:val="24"/>
+          <w:szCs w:val="24"/>
+          <w:lang w:val="pt-BR"/>
+        </w:rPr>
+        <w:t>.add('esconder');</w:t>
       </w:r>
     </w:p>
     <w:p>
@@ -8129,14 +9094,16 @@
         <w:jc w:val="both"/>
         <w:rPr>
           <w:rFonts w:hint="default" w:ascii="Arial" w:hAnsi="Arial"/>
-          <w:sz w:val="24"/>
-          <w:szCs w:val="24"/>
-          <w:lang w:val="pt-BR"/>
-        </w:rPr>
-      </w:pPr>
-      <w:r>
-        <w:rPr>
-          <w:rFonts w:hint="default" w:ascii="Arial" w:hAnsi="Arial"/>
+          <w:color w:val="30733E"/>
+          <w:sz w:val="24"/>
+          <w:szCs w:val="24"/>
+          <w:lang w:val="pt-BR"/>
+        </w:rPr>
+      </w:pPr>
+      <w:r>
+        <w:rPr>
+          <w:rFonts w:hint="default" w:ascii="Arial" w:hAnsi="Arial"/>
+          <w:color w:val="30733E"/>
           <w:sz w:val="24"/>
           <w:szCs w:val="24"/>
           <w:lang w:val="pt-BR"/>

</xml_diff>